<commit_message>
New translations GRAPHICS.docx (German)
</commit_message>
<xml_diff>
--- a/done/German/GRAPHICS.docx
+++ b/done/German/GRAPHICS.docx
@@ -106,7 +106,7 @@
           <w:sz w:val="28"/>
           <w:szCs w:val="28"/>
         </w:rPr>
-        <w:t xml:space="preserve"> ICONS</w:t>
+        <w:t xml:space="preserve"> ICONS</w:t>
       </w:r>
     </w:p>
     <w:p>
@@ -140,7 +140,7 @@
             <w:szCs w:val="28"/>
             <w:bdr w:val="none" w:sz="0" w:space="0" w:color="auto" w:frame="1"/>
           </w:rPr>
-          <w:t xml:space="preserve">MERCHANT BUTTONS</w:t>
+          <w:t xml:space="preserve">HÄNDLER SCHALTFLÄCHEN</w:t>
         </w:r>
       </w:hyperlink>
     </w:p>

</xml_diff>